<commit_message>
Added final content to opinions_manwha and started opinions_manga
</commit_message>
<xml_diff>
--- a/Words/Manwha_opinions.docx
+++ b/Words/Manwha_opinions.docx
@@ -603,15 +603,311 @@
         <w:t xml:space="preserve">other characters get attracted by her goodwill and kind aura. </w:t>
       </w:r>
       <w:r>
-        <w:t xml:space="preserve">There is </w:t>
+        <w:t>There is a lot to love in this story, more in the full opinion.</w:t>
+      </w:r>
+    </w:p>
+    <w:p>
+      <w:pPr>
+        <w:pStyle w:val="Ttulo3"/>
+        <w:rPr>
+          <w:b/>
+          <w:bCs/>
+          <w:color w:val="000000" w:themeColor="text1"/>
+        </w:rPr>
+      </w:pPr>
+      <w:r>
+        <w:rPr>
+          <w:b/>
+          <w:bCs/>
+          <w:color w:val="000000" w:themeColor="text1"/>
+        </w:rPr>
+        <w:t>Opinion</w:t>
+      </w:r>
+    </w:p>
+    <w:p>
+      <w:r>
+        <w:t>p</w:t>
+      </w:r>
+    </w:p>
+    <w:p/>
+    <w:p>
+      <w:pPr>
+        <w:pStyle w:val="Ttulo1"/>
+        <w:rPr>
+          <w:b/>
+          <w:bCs/>
+          <w:color w:val="000000" w:themeColor="text1"/>
+          <w:sz w:val="36"/>
+          <w:szCs w:val="36"/>
+          <w:u w:val="single"/>
+        </w:rPr>
+      </w:pPr>
+      <w:bookmarkStart w:id="1" w:name="_Toc195560444"/>
+      <w:r>
+        <w:rPr>
+          <w:b/>
+          <w:bCs/>
+          <w:color w:val="000000" w:themeColor="text1"/>
+          <w:sz w:val="36"/>
+          <w:szCs w:val="36"/>
+          <w:u w:val="single"/>
+        </w:rPr>
+        <w:t>The Arch</w:t>
+      </w:r>
+      <w:r>
+        <w:rPr>
+          <w:b/>
+          <w:bCs/>
+          <w:color w:val="000000" w:themeColor="text1"/>
+          <w:sz w:val="36"/>
+          <w:szCs w:val="36"/>
+          <w:u w:val="single"/>
+        </w:rPr>
+        <w:t>i</w:t>
+      </w:r>
+      <w:r>
+        <w:rPr>
+          <w:b/>
+          <w:bCs/>
+          <w:color w:val="000000" w:themeColor="text1"/>
+          <w:sz w:val="36"/>
+          <w:szCs w:val="36"/>
+          <w:u w:val="single"/>
+        </w:rPr>
+        <w:t>mage’s Res</w:t>
+      </w:r>
+      <w:r>
+        <w:rPr>
+          <w:b/>
+          <w:bCs/>
+          <w:color w:val="000000" w:themeColor="text1"/>
+          <w:sz w:val="36"/>
+          <w:szCs w:val="36"/>
+          <w:u w:val="single"/>
+        </w:rPr>
+        <w:t>taurant</w:t>
+      </w:r>
+      <w:bookmarkEnd w:id="1"/>
+    </w:p>
+    <w:p>
+      <w:pPr>
+        <w:pStyle w:val="Ttulo3"/>
+        <w:rPr>
+          <w:b/>
+          <w:bCs/>
+          <w:color w:val="000000" w:themeColor="text1"/>
+        </w:rPr>
+      </w:pPr>
+      <w:r>
+        <w:rPr>
+          <w:b/>
+          <w:bCs/>
+          <w:color w:val="000000" w:themeColor="text1"/>
+        </w:rPr>
+        <w:t>Brief</w:t>
+      </w:r>
+    </w:p>
+    <w:p>
+      <w:r>
+        <w:t>Status: Ongoing</w:t>
+      </w:r>
+    </w:p>
+    <w:p>
+      <w:r>
+        <w:t xml:space="preserve">Chapters: </w:t>
+      </w:r>
+      <w:r>
+        <w:t>75</w:t>
+      </w:r>
+      <w:r>
+        <w:t>+</w:t>
+      </w:r>
+    </w:p>
+    <w:p>
+      <w:pPr>
+        <w:jc w:val="both"/>
+      </w:pPr>
+      <w:r>
+        <w:t>A story about a mage starting his own restaurant and the people who come to this restaurant. Pretty simple</w:t>
+      </w:r>
+      <w:r>
+        <w:t xml:space="preserve"> synopsis, but don’t let yourself get </w:t>
+      </w:r>
+      <w:r>
+        <w:t>tricked</w:t>
+      </w:r>
+      <w:r>
+        <w:t>,</w:t>
+      </w:r>
+      <w:r>
+        <w:t xml:space="preserve"> this is a gem</w:t>
+      </w:r>
+      <w:r>
+        <w:t xml:space="preserve">, one of the best there is when it comes to </w:t>
+      </w:r>
+      <w:r>
+        <w:t>presenting the</w:t>
+      </w:r>
+      <w:r>
+        <w:t xml:space="preserve"> past of characters and prepare </w:t>
+      </w:r>
+      <w:r>
+        <w:t>the situation for a grander purpose. All characters have backstories or some kind of story that makes you understand them</w:t>
+      </w:r>
+      <w:r>
+        <w:t>, the protagonist is the highlight of all of them his past is just heartbreaking</w:t>
+      </w:r>
+      <w:r>
+        <w:t xml:space="preserve">, this is a must </w:t>
+      </w:r>
+      <w:r>
+        <w:t>read,</w:t>
+      </w:r>
+      <w:r>
+        <w:t xml:space="preserve"> more in the opinion.</w:t>
+      </w:r>
+    </w:p>
+    <w:p>
+      <w:pPr>
+        <w:pStyle w:val="Ttulo3"/>
+        <w:rPr>
+          <w:b/>
+          <w:bCs/>
+          <w:color w:val="000000" w:themeColor="text1"/>
+        </w:rPr>
+      </w:pPr>
+      <w:r>
+        <w:rPr>
+          <w:b/>
+          <w:bCs/>
+          <w:color w:val="000000" w:themeColor="text1"/>
+        </w:rPr>
+        <w:t>Opinion</w:t>
+      </w:r>
+    </w:p>
+    <w:p>
+      <w:r>
+        <w:t>p</w:t>
+      </w:r>
+    </w:p>
+    <w:p/>
+    <w:p>
+      <w:pPr>
+        <w:pStyle w:val="Ttulo1"/>
+        <w:rPr>
+          <w:b/>
+          <w:bCs/>
+          <w:color w:val="000000" w:themeColor="text1"/>
+          <w:sz w:val="36"/>
+          <w:szCs w:val="36"/>
+          <w:u w:val="single"/>
+        </w:rPr>
+      </w:pPr>
+      <w:bookmarkStart w:id="2" w:name="_Toc195560445"/>
+      <w:r>
+        <w:rPr>
+          <w:b/>
+          <w:bCs/>
+          <w:color w:val="000000" w:themeColor="text1"/>
+          <w:sz w:val="36"/>
+          <w:szCs w:val="36"/>
+          <w:u w:val="single"/>
+        </w:rPr>
+        <w:t>The Novel’s Extra</w:t>
+      </w:r>
+      <w:bookmarkEnd w:id="2"/>
+    </w:p>
+    <w:p>
+      <w:pPr>
+        <w:pStyle w:val="Ttulo3"/>
+        <w:rPr>
+          <w:b/>
+          <w:bCs/>
+          <w:color w:val="000000" w:themeColor="text1"/>
+        </w:rPr>
+      </w:pPr>
+      <w:r>
+        <w:rPr>
+          <w:b/>
+          <w:bCs/>
+          <w:color w:val="000000" w:themeColor="text1"/>
+        </w:rPr>
+        <w:t>Brief</w:t>
+      </w:r>
+    </w:p>
+    <w:p>
+      <w:r>
+        <w:t>Status: Ongoing</w:t>
+      </w:r>
+    </w:p>
+    <w:p>
+      <w:r>
+        <w:t xml:space="preserve">Chapters: </w:t>
+      </w:r>
+      <w:r>
+        <w:t>125</w:t>
+      </w:r>
+      <w:r>
+        <w:t>+</w:t>
+      </w:r>
+    </w:p>
+    <w:p>
+      <w:pPr>
+        <w:jc w:val="both"/>
+      </w:pPr>
+      <w:r>
+        <w:t xml:space="preserve">Our protagonist </w:t>
+      </w:r>
+      <w:r>
+        <w:t>wakes up in his own story</w:t>
+      </w:r>
+      <w:r>
+        <w:t xml:space="preserve">, he decides to survive </w:t>
+      </w:r>
+      <w:r>
+        <w:t xml:space="preserve">with the knowledge he has, but soon he realizes that a co-author has changed the story. </w:t>
+      </w:r>
+      <w:r>
+        <w:t xml:space="preserve">This is a unique take on the </w:t>
+      </w:r>
+      <w:r>
+        <w:t xml:space="preserve">reincarnated </w:t>
+      </w:r>
+      <w:r>
+        <w:t>in your own story</w:t>
+      </w:r>
+      <w:r>
+        <w:t xml:space="preserve">, this time it introduces changes in the story our MC </w:t>
+      </w:r>
+      <w:r>
+        <w:t>isn’t aware of, coming to the conclusion that a co-</w:t>
+      </w:r>
+      <w:r>
+        <w:t xml:space="preserve">author must have change it and may or may </w:t>
+      </w:r>
+      <w:r>
+        <w:lastRenderedPageBreak/>
+        <w:t xml:space="preserve">not be the one who </w:t>
+      </w:r>
+      <w:r>
+        <w:t>reincarnated him</w:t>
+      </w:r>
+      <w:r>
+        <w:t xml:space="preserve">. </w:t>
+      </w:r>
+      <w:r>
+        <w:t xml:space="preserve">It has a lot of turns of events were the mc </w:t>
       </w:r>
       <w:proofErr w:type="gramStart"/>
       <w:r>
-        <w:t>a lot</w:t>
+        <w:t>has to</w:t>
       </w:r>
       <w:proofErr w:type="gramEnd"/>
       <w:r>
-        <w:t xml:space="preserve"> to love in this story, more in the full opinion.</w:t>
+        <w:t xml:space="preserve"> adapt, </w:t>
+      </w:r>
+      <w:r>
+        <w:t>more in the opinion.</w:t>
       </w:r>
     </w:p>
     <w:p>
@@ -650,52 +946,30 @@
           <w:u w:val="single"/>
         </w:rPr>
       </w:pPr>
-      <w:bookmarkStart w:id="1" w:name="_Toc195560444"/>
-      <w:r>
-        <w:rPr>
-          <w:b/>
-          <w:bCs/>
-          <w:color w:val="000000" w:themeColor="text1"/>
-          <w:sz w:val="36"/>
-          <w:szCs w:val="36"/>
-          <w:u w:val="single"/>
-        </w:rPr>
-        <w:t>The Arch</w:t>
-      </w:r>
-      <w:r>
-        <w:rPr>
-          <w:b/>
-          <w:bCs/>
-          <w:color w:val="000000" w:themeColor="text1"/>
-          <w:sz w:val="36"/>
-          <w:szCs w:val="36"/>
-          <w:u w:val="single"/>
-        </w:rPr>
-        <w:t>i</w:t>
-      </w:r>
-      <w:r>
-        <w:rPr>
-          <w:b/>
-          <w:bCs/>
-          <w:color w:val="000000" w:themeColor="text1"/>
-          <w:sz w:val="36"/>
-          <w:szCs w:val="36"/>
-          <w:u w:val="single"/>
-        </w:rPr>
-        <w:t>mage’s Res</w:t>
-      </w:r>
-      <w:r>
-        <w:rPr>
-          <w:b/>
-          <w:bCs/>
-          <w:color w:val="000000" w:themeColor="text1"/>
-          <w:sz w:val="36"/>
-          <w:szCs w:val="36"/>
-          <w:u w:val="single"/>
-        </w:rPr>
-        <w:t>taurant</w:t>
-      </w:r>
-      <w:bookmarkEnd w:id="1"/>
+      <w:bookmarkStart w:id="3" w:name="_Toc195560446"/>
+      <w:r>
+        <w:rPr>
+          <w:b/>
+          <w:bCs/>
+          <w:color w:val="000000" w:themeColor="text1"/>
+          <w:sz w:val="36"/>
+          <w:szCs w:val="36"/>
+          <w:u w:val="single"/>
+        </w:rPr>
+        <w:t>T</w:t>
+      </w:r>
+      <w:r>
+        <w:rPr>
+          <w:b/>
+          <w:bCs/>
+          <w:color w:val="000000" w:themeColor="text1"/>
+          <w:sz w:val="36"/>
+          <w:szCs w:val="36"/>
+          <w:u w:val="single"/>
+        </w:rPr>
+        <w:t>he Extra Academy Survival Guide</w:t>
+      </w:r>
+      <w:bookmarkEnd w:id="3"/>
     </w:p>
     <w:p>
       <w:pPr>
@@ -725,7 +999,7 @@
         <w:t xml:space="preserve">Chapters: </w:t>
       </w:r>
       <w:r>
-        <w:t>75</w:t>
+        <w:t>72</w:t>
       </w:r>
       <w:r>
         <w:t>+</w:t>
@@ -736,43 +1010,61 @@
         <w:jc w:val="both"/>
       </w:pPr>
       <w:r>
-        <w:t>A story about a mage starting his own restaurant and the people who come to this restaurant. Pretty simple</w:t>
-      </w:r>
-      <w:r>
-        <w:t xml:space="preserve"> synopsis, but don’t let yourself get </w:t>
-      </w:r>
-      <w:r>
-        <w:t>tricked</w:t>
-      </w:r>
-      <w:r>
-        <w:t>,</w:t>
-      </w:r>
-      <w:r>
-        <w:t xml:space="preserve"> this is a gem</w:t>
-      </w:r>
-      <w:r>
-        <w:t xml:space="preserve">, one of the best there is when it comes to </w:t>
-      </w:r>
-      <w:r>
-        <w:t>presenting the</w:t>
-      </w:r>
-      <w:r>
-        <w:t xml:space="preserve"> past of characters and prepare </w:t>
-      </w:r>
-      <w:r>
-        <w:t>the situation for a grander purpose. All characters have backstories or some kind of story that makes you understand them</w:t>
-      </w:r>
-      <w:r>
-        <w:t>, the protagonist is the highlight of all of them his past is just heartbreaking</w:t>
-      </w:r>
-      <w:r>
-        <w:t xml:space="preserve">, this is a must </w:t>
-      </w:r>
-      <w:r>
-        <w:t>read,</w:t>
-      </w:r>
-      <w:r>
-        <w:t xml:space="preserve"> more in the opinion.</w:t>
+        <w:t xml:space="preserve">One day </w:t>
+      </w:r>
+      <w:r>
+        <w:t xml:space="preserve">our protagonist wakes up the body of a third-rate villain and gets </w:t>
+      </w:r>
+      <w:r>
+        <w:t>kicked</w:t>
+      </w:r>
+      <w:r>
+        <w:t xml:space="preserve"> out </w:t>
+      </w:r>
+      <w:r>
+        <w:t xml:space="preserve">of the scholar dormitory, now he needs to survive the events </w:t>
+      </w:r>
+      <w:r>
+        <w:t xml:space="preserve">that may arise in the future. </w:t>
+      </w:r>
+      <w:r>
+        <w:t xml:space="preserve">This one is an artwork, I started reding it </w:t>
+      </w:r>
+      <w:r>
+        <w:t xml:space="preserve">because I just found it interesting but expecting </w:t>
+      </w:r>
+      <w:r>
+        <w:t>nothing</w:t>
+      </w:r>
+      <w:r>
+        <w:t xml:space="preserve">. </w:t>
+      </w:r>
+      <w:r>
+        <w:t xml:space="preserve">But I was wrong, the </w:t>
+      </w:r>
+      <w:r>
+        <w:t>story</w:t>
+      </w:r>
+      <w:r>
+        <w:t xml:space="preserve"> starts </w:t>
+      </w:r>
+      <w:r>
+        <w:t>slow,</w:t>
+      </w:r>
+      <w:r>
+        <w:t xml:space="preserve"> but it just keeps </w:t>
+      </w:r>
+      <w:r>
+        <w:t>getting better and better to the point some of the arcs it presents are sublime</w:t>
+      </w:r>
+      <w:r>
+        <w:t xml:space="preserve">, the characters have </w:t>
+      </w:r>
+      <w:r>
+        <w:t>a lot of</w:t>
+      </w:r>
+      <w:r>
+        <w:t xml:space="preserve"> work put in them and the writing is perfect, more in the opinion.</w:t>
       </w:r>
     </w:p>
     <w:p>
@@ -811,19 +1103,19 @@
           <w:u w:val="single"/>
         </w:rPr>
       </w:pPr>
-      <w:bookmarkStart w:id="2" w:name="_Toc195560445"/>
-      <w:r>
-        <w:rPr>
-          <w:b/>
-          <w:bCs/>
-          <w:color w:val="000000" w:themeColor="text1"/>
-          <w:sz w:val="36"/>
-          <w:szCs w:val="36"/>
-          <w:u w:val="single"/>
-        </w:rPr>
-        <w:t>The Novel’s Extra</w:t>
-      </w:r>
-      <w:bookmarkEnd w:id="2"/>
+      <w:bookmarkStart w:id="4" w:name="_Toc195560447"/>
+      <w:r>
+        <w:rPr>
+          <w:b/>
+          <w:bCs/>
+          <w:color w:val="000000" w:themeColor="text1"/>
+          <w:sz w:val="36"/>
+          <w:szCs w:val="36"/>
+          <w:u w:val="single"/>
+        </w:rPr>
+        <w:t>I Shall Master this Family</w:t>
+      </w:r>
+      <w:bookmarkEnd w:id="4"/>
     </w:p>
     <w:p>
       <w:pPr>
@@ -853,10 +1145,7 @@
         <w:t xml:space="preserve">Chapters: </w:t>
       </w:r>
       <w:r>
-        <w:t>125</w:t>
-      </w:r>
-      <w:r>
-        <w:t>+</w:t>
+        <w:t>?</w:t>
       </w:r>
     </w:p>
     <w:p>
@@ -900,30 +1189,19 @@
           <w:u w:val="single"/>
         </w:rPr>
       </w:pPr>
-      <w:bookmarkStart w:id="3" w:name="_Toc195560446"/>
-      <w:r>
-        <w:rPr>
-          <w:b/>
-          <w:bCs/>
-          <w:color w:val="000000" w:themeColor="text1"/>
-          <w:sz w:val="36"/>
-          <w:szCs w:val="36"/>
-          <w:u w:val="single"/>
-        </w:rPr>
-        <w:t>T</w:t>
-      </w:r>
-      <w:r>
-        <w:rPr>
-          <w:b/>
-          <w:bCs/>
-          <w:color w:val="000000" w:themeColor="text1"/>
-          <w:sz w:val="36"/>
-          <w:szCs w:val="36"/>
-          <w:u w:val="single"/>
-        </w:rPr>
-        <w:t>he Extra Academy Survival Guide</w:t>
-      </w:r>
-      <w:bookmarkEnd w:id="3"/>
+      <w:bookmarkStart w:id="5" w:name="_Toc195560448"/>
+      <w:r>
+        <w:rPr>
+          <w:b/>
+          <w:bCs/>
+          <w:color w:val="000000" w:themeColor="text1"/>
+          <w:sz w:val="36"/>
+          <w:szCs w:val="36"/>
+          <w:u w:val="single"/>
+        </w:rPr>
+        <w:t>The Baengri Clan's Unwanted Granddaughter</w:t>
+      </w:r>
+      <w:bookmarkEnd w:id="5"/>
     </w:p>
     <w:p>
       <w:pPr>
@@ -950,13 +1228,7 @@
     </w:p>
     <w:p>
       <w:r>
-        <w:t xml:space="preserve">Chapters: </w:t>
-      </w:r>
-      <w:r>
-        <w:t>72</w:t>
-      </w:r>
-      <w:r>
-        <w:t>+</w:t>
+        <w:t>Chapters: 90+</w:t>
       </w:r>
     </w:p>
     <w:p>
@@ -964,232 +1236,7 @@
         <w:jc w:val="both"/>
       </w:pPr>
       <w:r>
-        <w:t xml:space="preserve">One day </w:t>
-      </w:r>
-      <w:r>
-        <w:t xml:space="preserve">our protagonist wakes up the body of a third-rate villain and gets </w:t>
-      </w:r>
-      <w:r>
-        <w:t>kicked</w:t>
-      </w:r>
-      <w:r>
-        <w:t xml:space="preserve"> out </w:t>
-      </w:r>
-      <w:r>
-        <w:t xml:space="preserve">of the scholar dormitory, now he needs to survive the events </w:t>
-      </w:r>
-      <w:r>
-        <w:t xml:space="preserve">that may arise in the future. </w:t>
-      </w:r>
-      <w:r>
-        <w:t xml:space="preserve">This one is an artwork, I started reding it </w:t>
-      </w:r>
-      <w:r>
-        <w:t xml:space="preserve">because I just found it interesting but expecting </w:t>
-      </w:r>
-      <w:r>
-        <w:t>nothing</w:t>
-      </w:r>
-      <w:r>
-        <w:t xml:space="preserve">. </w:t>
-      </w:r>
-      <w:r>
-        <w:t xml:space="preserve">But I was wrong, the </w:t>
-      </w:r>
-      <w:r>
-        <w:t>story</w:t>
-      </w:r>
-      <w:r>
-        <w:t xml:space="preserve"> starts </w:t>
-      </w:r>
-      <w:r>
-        <w:t>slow,</w:t>
-      </w:r>
-      <w:r>
-        <w:t xml:space="preserve"> but it just keeps </w:t>
-      </w:r>
-      <w:r>
-        <w:t>getting better and better to the point some of the arcs it presents are sublime</w:t>
-      </w:r>
-      <w:r>
-        <w:t xml:space="preserve">, the characters have </w:t>
-      </w:r>
-      <w:r>
-        <w:t>a lot of</w:t>
-      </w:r>
-      <w:r>
-        <w:t xml:space="preserve"> work put in them and the writing is perfect, more in the opinion.</w:t>
-      </w:r>
-    </w:p>
-    <w:p>
-      <w:pPr>
-        <w:pStyle w:val="Ttulo3"/>
-        <w:rPr>
-          <w:b/>
-          <w:bCs/>
-          <w:color w:val="000000" w:themeColor="text1"/>
-        </w:rPr>
-      </w:pPr>
-      <w:r>
-        <w:rPr>
-          <w:b/>
-          <w:bCs/>
-          <w:color w:val="000000" w:themeColor="text1"/>
-        </w:rPr>
-        <w:t>Opinion</w:t>
-      </w:r>
-    </w:p>
-    <w:p>
-      <w:r>
-        <w:t>p</w:t>
-      </w:r>
-    </w:p>
-    <w:p/>
-    <w:p>
-      <w:pPr>
-        <w:pStyle w:val="Ttulo1"/>
-        <w:rPr>
-          <w:b/>
-          <w:bCs/>
-          <w:color w:val="000000" w:themeColor="text1"/>
-          <w:sz w:val="36"/>
-          <w:szCs w:val="36"/>
-          <w:u w:val="single"/>
-        </w:rPr>
-      </w:pPr>
-      <w:bookmarkStart w:id="4" w:name="_Toc195560447"/>
-      <w:r>
-        <w:rPr>
-          <w:b/>
-          <w:bCs/>
-          <w:color w:val="000000" w:themeColor="text1"/>
-          <w:sz w:val="36"/>
-          <w:szCs w:val="36"/>
-          <w:u w:val="single"/>
-        </w:rPr>
-        <w:t>I Shall Master this Family</w:t>
-      </w:r>
-      <w:bookmarkEnd w:id="4"/>
-    </w:p>
-    <w:p>
-      <w:pPr>
-        <w:pStyle w:val="Ttulo3"/>
-        <w:rPr>
-          <w:b/>
-          <w:bCs/>
-          <w:color w:val="000000" w:themeColor="text1"/>
-        </w:rPr>
-      </w:pPr>
-      <w:r>
-        <w:rPr>
-          <w:b/>
-          <w:bCs/>
-          <w:color w:val="000000" w:themeColor="text1"/>
-        </w:rPr>
-        <w:t>Brief</w:t>
-      </w:r>
-    </w:p>
-    <w:p>
-      <w:r>
-        <w:t>Status: Ongoing</w:t>
-      </w:r>
-    </w:p>
-    <w:p>
-      <w:r>
-        <w:t xml:space="preserve">Chapters: </w:t>
-      </w:r>
-      <w:r>
-        <w:t>?</w:t>
-      </w:r>
-    </w:p>
-    <w:p>
-      <w:r>
-        <w:t>p</w:t>
-      </w:r>
-    </w:p>
-    <w:p>
-      <w:pPr>
-        <w:pStyle w:val="Ttulo3"/>
-        <w:rPr>
-          <w:b/>
-          <w:bCs/>
-          <w:color w:val="000000" w:themeColor="text1"/>
-        </w:rPr>
-      </w:pPr>
-      <w:r>
-        <w:rPr>
-          <w:b/>
-          <w:bCs/>
-          <w:color w:val="000000" w:themeColor="text1"/>
-        </w:rPr>
-        <w:t>Opinion</w:t>
-      </w:r>
-    </w:p>
-    <w:p>
-      <w:r>
-        <w:t>p</w:t>
-      </w:r>
-    </w:p>
-    <w:p/>
-    <w:p>
-      <w:pPr>
-        <w:pStyle w:val="Ttulo1"/>
-        <w:rPr>
-          <w:b/>
-          <w:bCs/>
-          <w:color w:val="000000" w:themeColor="text1"/>
-          <w:sz w:val="36"/>
-          <w:szCs w:val="36"/>
-          <w:u w:val="single"/>
-        </w:rPr>
-      </w:pPr>
-      <w:bookmarkStart w:id="5" w:name="_Toc195560448"/>
-      <w:r>
-        <w:rPr>
-          <w:b/>
-          <w:bCs/>
-          <w:color w:val="000000" w:themeColor="text1"/>
-          <w:sz w:val="36"/>
-          <w:szCs w:val="36"/>
-          <w:u w:val="single"/>
-        </w:rPr>
-        <w:t>The Baengri Clan's Unwanted Granddaughter</w:t>
-      </w:r>
-      <w:bookmarkEnd w:id="5"/>
-    </w:p>
-    <w:p>
-      <w:pPr>
-        <w:pStyle w:val="Ttulo3"/>
-        <w:rPr>
-          <w:b/>
-          <w:bCs/>
-          <w:color w:val="000000" w:themeColor="text1"/>
-        </w:rPr>
-      </w:pPr>
-      <w:r>
-        <w:rPr>
-          <w:b/>
-          <w:bCs/>
-          <w:color w:val="000000" w:themeColor="text1"/>
-        </w:rPr>
-        <w:t>Brief</w:t>
-      </w:r>
-    </w:p>
-    <w:p>
-      <w:r>
-        <w:t>Status: Ongoing</w:t>
-      </w:r>
-    </w:p>
-    <w:p>
-      <w:r>
-        <w:t>Chapters: 90+</w:t>
-      </w:r>
-    </w:p>
-    <w:p>
-      <w:pPr>
-        <w:jc w:val="both"/>
-      </w:pPr>
-      <w:r>
+        <w:lastRenderedPageBreak/>
         <w:t>The story starts with the regression of our protagonist who remembered having a past life now back when she was a child, she decides she doesn’t want to relive the same life. It may start like other stories  with all that of being “</w:t>
       </w:r>
       <w:r>
@@ -1230,7 +1277,6 @@
           <w:bCs/>
           <w:color w:val="000000" w:themeColor="text1"/>
         </w:rPr>
-        <w:lastRenderedPageBreak/>
         <w:t>Opinion</w:t>
       </w:r>
     </w:p>
@@ -1305,129 +1351,190 @@
     </w:p>
     <w:p>
       <w:r>
+        <w:t xml:space="preserve">Status: </w:t>
+      </w:r>
+      <w:r>
+        <w:t>Ongoing</w:t>
+      </w:r>
+    </w:p>
+    <w:p>
+      <w:r>
+        <w:t xml:space="preserve">Chapters: </w:t>
+      </w:r>
+      <w:r>
+        <w:t>127+</w:t>
+      </w:r>
+    </w:p>
+    <w:p>
+      <w:pPr>
+        <w:jc w:val="both"/>
+      </w:pPr>
+      <w:r>
+        <w:t xml:space="preserve">A story about a stepmother that died </w:t>
+      </w:r>
+      <w:r>
+        <w:t xml:space="preserve">just before she set out to a new life, leaving behind </w:t>
+      </w:r>
+      <w:r>
+        <w:t>her</w:t>
+      </w:r>
+      <w:r>
+        <w:t xml:space="preserve"> stepsons, who are almost her age, but </w:t>
+      </w:r>
+      <w:r>
+        <w:t>in the way to her new life she is assassinated and comes back to when her husband died, now once again having to deal with the weight of the family at the age of 1</w:t>
+      </w:r>
+      <w:r>
+        <w:t xml:space="preserve">5. I can explain it just with </w:t>
+      </w:r>
+      <w:proofErr w:type="gramStart"/>
+      <w:r>
+        <w:t>words</w:t>
+      </w:r>
+      <w:proofErr w:type="gramEnd"/>
+      <w:r>
+        <w:t xml:space="preserve"> but this is beyond a </w:t>
+      </w:r>
+      <w:r>
+        <w:t>masterpiece</w:t>
+      </w:r>
+      <w:r>
+        <w:t xml:space="preserve">, the drama </w:t>
+      </w:r>
+      <w:r>
+        <w:t xml:space="preserve">it presents is unique and the art </w:t>
+      </w:r>
+      <w:r>
+        <w:t xml:space="preserve">complements this greatly,  </w:t>
+      </w:r>
+      <w:r>
+        <w:t xml:space="preserve">the writing is top notch, the character have </w:t>
+      </w:r>
+      <w:proofErr w:type="gramStart"/>
+      <w:r>
+        <w:t>depth</w:t>
+      </w:r>
+      <w:proofErr w:type="gramEnd"/>
+      <w:r>
+        <w:t xml:space="preserve"> and I </w:t>
+      </w:r>
+      <w:proofErr w:type="gramStart"/>
+      <w:r>
+        <w:t>takes</w:t>
+      </w:r>
+      <w:proofErr w:type="gramEnd"/>
+      <w:r>
+        <w:t xml:space="preserve"> its time to develop the story, more in the opinion.</w:t>
+      </w:r>
+    </w:p>
+    <w:p>
+      <w:pPr>
+        <w:pStyle w:val="Ttulo3"/>
+        <w:rPr>
+          <w:b/>
+          <w:bCs/>
+          <w:color w:val="000000" w:themeColor="text1"/>
+        </w:rPr>
+      </w:pPr>
+      <w:r>
+        <w:rPr>
+          <w:b/>
+          <w:bCs/>
+          <w:color w:val="000000" w:themeColor="text1"/>
+        </w:rPr>
+        <w:t>Opinion</w:t>
+      </w:r>
+    </w:p>
+    <w:p>
+      <w:r>
+        <w:t>p</w:t>
+      </w:r>
+    </w:p>
+    <w:p>
+      <w:pPr>
+        <w:pStyle w:val="Ttulo1"/>
+        <w:rPr>
+          <w:b/>
+          <w:bCs/>
+          <w:color w:val="000000" w:themeColor="text1"/>
+          <w:sz w:val="36"/>
+          <w:szCs w:val="36"/>
+          <w:u w:val="single"/>
+        </w:rPr>
+      </w:pPr>
+      <w:bookmarkStart w:id="6" w:name="_Toc195560449"/>
+      <w:r>
+        <w:rPr>
+          <w:b/>
+          <w:bCs/>
+          <w:color w:val="000000" w:themeColor="text1"/>
+          <w:sz w:val="36"/>
+          <w:szCs w:val="36"/>
+          <w:u w:val="single"/>
+        </w:rPr>
+        <w:t>Title</w:t>
+      </w:r>
+      <w:r>
+        <w:rPr>
+          <w:b/>
+          <w:bCs/>
+          <w:color w:val="000000" w:themeColor="text1"/>
+          <w:sz w:val="36"/>
+          <w:szCs w:val="36"/>
+          <w:u w:val="single"/>
+        </w:rPr>
+        <w:t xml:space="preserve"> </w:t>
+      </w:r>
+      <w:r>
+        <w:rPr>
+          <w:b/>
+          <w:bCs/>
+          <w:color w:val="000000" w:themeColor="text1"/>
+          <w:sz w:val="36"/>
+          <w:szCs w:val="36"/>
+          <w:u w:val="single"/>
+        </w:rPr>
+        <w:t>of</w:t>
+      </w:r>
+      <w:r>
+        <w:rPr>
+          <w:b/>
+          <w:bCs/>
+          <w:color w:val="000000" w:themeColor="text1"/>
+          <w:sz w:val="36"/>
+          <w:szCs w:val="36"/>
+          <w:u w:val="single"/>
+        </w:rPr>
+        <w:t xml:space="preserve"> Manwha</w:t>
+      </w:r>
+      <w:bookmarkEnd w:id="6"/>
+    </w:p>
+    <w:p>
+      <w:pPr>
+        <w:pStyle w:val="Ttulo3"/>
+        <w:rPr>
+          <w:b/>
+          <w:bCs/>
+          <w:color w:val="000000" w:themeColor="text1"/>
+        </w:rPr>
+      </w:pPr>
+      <w:r>
+        <w:rPr>
+          <w:b/>
+          <w:bCs/>
+          <w:color w:val="000000" w:themeColor="text1"/>
+        </w:rPr>
+        <w:t>Brief</w:t>
+      </w:r>
+    </w:p>
+    <w:p>
+      <w:r>
         <w:t>Status: ?</w:t>
       </w:r>
     </w:p>
     <w:p>
       <w:r>
         <w:t>Chapters: ?</w:t>
-      </w:r>
-    </w:p>
-    <w:p>
-      <w:r>
-        <w:t>p</w:t>
-      </w:r>
-    </w:p>
-    <w:p>
-      <w:pPr>
-        <w:pStyle w:val="Ttulo3"/>
-        <w:rPr>
-          <w:b/>
-          <w:bCs/>
-          <w:color w:val="000000" w:themeColor="text1"/>
-        </w:rPr>
-      </w:pPr>
-      <w:r>
-        <w:rPr>
-          <w:b/>
-          <w:bCs/>
-          <w:color w:val="000000" w:themeColor="text1"/>
-        </w:rPr>
-        <w:t>Opinion</w:t>
-      </w:r>
-    </w:p>
-    <w:p/>
-    <w:p>
-      <w:pPr>
-        <w:pStyle w:val="Ttulo1"/>
-        <w:rPr>
-          <w:b/>
-          <w:bCs/>
-          <w:color w:val="000000" w:themeColor="text1"/>
-          <w:sz w:val="36"/>
-          <w:szCs w:val="36"/>
-          <w:u w:val="single"/>
-        </w:rPr>
-      </w:pPr>
-      <w:bookmarkStart w:id="6" w:name="_Toc195560449"/>
-      <w:r>
-        <w:rPr>
-          <w:b/>
-          <w:bCs/>
-          <w:color w:val="000000" w:themeColor="text1"/>
-          <w:sz w:val="36"/>
-          <w:szCs w:val="36"/>
-          <w:u w:val="single"/>
-        </w:rPr>
-        <w:t>Title</w:t>
-      </w:r>
-      <w:r>
-        <w:rPr>
-          <w:b/>
-          <w:bCs/>
-          <w:color w:val="000000" w:themeColor="text1"/>
-          <w:sz w:val="36"/>
-          <w:szCs w:val="36"/>
-          <w:u w:val="single"/>
-        </w:rPr>
-        <w:t xml:space="preserve"> </w:t>
-      </w:r>
-      <w:r>
-        <w:rPr>
-          <w:b/>
-          <w:bCs/>
-          <w:color w:val="000000" w:themeColor="text1"/>
-          <w:sz w:val="36"/>
-          <w:szCs w:val="36"/>
-          <w:u w:val="single"/>
-        </w:rPr>
-        <w:t>of</w:t>
-      </w:r>
-      <w:r>
-        <w:rPr>
-          <w:b/>
-          <w:bCs/>
-          <w:color w:val="000000" w:themeColor="text1"/>
-          <w:sz w:val="36"/>
-          <w:szCs w:val="36"/>
-          <w:u w:val="single"/>
-        </w:rPr>
-        <w:t xml:space="preserve"> Manwha</w:t>
-      </w:r>
-      <w:bookmarkEnd w:id="6"/>
-    </w:p>
-    <w:p>
-      <w:pPr>
-        <w:pStyle w:val="Ttulo3"/>
-        <w:rPr>
-          <w:b/>
-          <w:bCs/>
-          <w:color w:val="000000" w:themeColor="text1"/>
-        </w:rPr>
-      </w:pPr>
-      <w:r>
-        <w:rPr>
-          <w:b/>
-          <w:bCs/>
-          <w:color w:val="000000" w:themeColor="text1"/>
-        </w:rPr>
-        <w:t>Brief</w:t>
-      </w:r>
-    </w:p>
-    <w:p>
-      <w:r>
-        <w:t xml:space="preserve">Status: </w:t>
-      </w:r>
-      <w:r>
-        <w:t>?</w:t>
-      </w:r>
-    </w:p>
-    <w:p>
-      <w:r>
-        <w:t xml:space="preserve">Chapters: </w:t>
-      </w:r>
-      <w:r>
-        <w:t>?</w:t>
       </w:r>
     </w:p>
     <w:p>

</xml_diff>